<commit_message>
changed font and fixed fuel event class
</commit_message>
<xml_diff>
--- a/proposal.docx
+++ b/proposal.docx
@@ -4,12 +4,25 @@
   <w:body>
     <w:p>
       <w:pPr>
-        <w:ind w:firstLine="720"/>
         <w:rPr>
           <w:sz w:val="44"/>
           <w:szCs w:val="44"/>
         </w:rPr>
       </w:pPr>
+      <w:r>
+        <w:rPr>
+          <w:sz w:val="44"/>
+          <w:szCs w:val="44"/>
+        </w:rPr>
+        <w:t xml:space="preserve"> </w:t>
+      </w:r>
+      <w:r>
+        <w:rPr>
+          <w:sz w:val="44"/>
+          <w:szCs w:val="44"/>
+        </w:rPr>
+        <w:tab/>
+      </w:r>
       <w:r>
         <w:rPr>
           <w:sz w:val="44"/>

</xml_diff>

<commit_message>
started on calculator screen
</commit_message>
<xml_diff>
--- a/proposal.docx
+++ b/proposal.docx
@@ -9,20 +9,6 @@
           <w:szCs w:val="44"/>
         </w:rPr>
       </w:pPr>
-      <w:r>
-        <w:rPr>
-          <w:sz w:val="44"/>
-          <w:szCs w:val="44"/>
-        </w:rPr>
-        <w:t xml:space="preserve"> </w:t>
-      </w:r>
-      <w:r>
-        <w:rPr>
-          <w:sz w:val="44"/>
-          <w:szCs w:val="44"/>
-        </w:rPr>
-        <w:tab/>
-      </w:r>
       <w:r>
         <w:rPr>
           <w:sz w:val="44"/>

</xml_diff>

<commit_message>
edited proposal, generated apk for app
</commit_message>
<xml_diff>
--- a/proposal.docx
+++ b/proposal.docx
@@ -19,15 +19,7 @@
     </w:p>
     <w:p>
       <w:r>
-        <w:t xml:space="preserve">Millions of people across the UK need to fuel up their vehicles every day, </w:t>
-      </w:r>
-      <w:proofErr w:type="gramStart"/>
-      <w:r>
-        <w:t>myself</w:t>
-      </w:r>
-      <w:proofErr w:type="gramEnd"/>
-      <w:r>
-        <w:t xml:space="preserve"> included.</w:t>
+        <w:t>Millions of people across the UK need to fuel up their vehicles every day, myself included.</w:t>
       </w:r>
       <w:r>
         <w:t xml:space="preserve"> It can be difficult to keep track of how often you fuel up, how much you spend, how far you can go after fuelling up, etc. </w:t>
@@ -56,7 +48,10 @@
         </w:numPr>
       </w:pPr>
       <w:r>
-        <w:t>Two distinct screens</w:t>
+        <w:t>Minimum t</w:t>
+      </w:r>
+      <w:r>
+        <w:t>wo distinct screens</w:t>
       </w:r>
     </w:p>
     <w:p>
@@ -90,18 +85,37 @@
       <w:pPr>
         <w:pStyle w:val="ListParagraph"/>
         <w:numPr>
+          <w:ilvl w:val="1"/>
+          <w:numId w:val="1"/>
+        </w:numPr>
+      </w:pPr>
+      <w:r>
+        <w:t>Add Event screen, which allows users to add a new fuelling event</w:t>
+      </w:r>
+    </w:p>
+    <w:p>
+      <w:pPr>
+        <w:pStyle w:val="ListParagraph"/>
+        <w:numPr>
+          <w:ilvl w:val="1"/>
+          <w:numId w:val="1"/>
+        </w:numPr>
+      </w:pPr>
+      <w:r>
+        <w:t>Edit Event screen, which allows users to edit a fuelling event</w:t>
+      </w:r>
+    </w:p>
+    <w:p>
+      <w:pPr>
+        <w:pStyle w:val="ListParagraph"/>
+        <w:numPr>
           <w:ilvl w:val="0"/>
           <w:numId w:val="1"/>
         </w:numPr>
       </w:pPr>
       <w:r>
-        <w:t xml:space="preserve">Uses </w:t>
-      </w:r>
-      <w:proofErr w:type="spellStart"/>
-      <w:r>
-        <w:t>NavHost</w:t>
-      </w:r>
-      <w:proofErr w:type="spellEnd"/>
+        <w:t>Uses NavHost</w:t>
+      </w:r>
     </w:p>
     <w:p>
       <w:pPr>
@@ -112,15 +126,7 @@
         </w:numPr>
       </w:pPr>
       <w:r>
-        <w:t xml:space="preserve">Uses </w:t>
-      </w:r>
-      <w:proofErr w:type="spellStart"/>
-      <w:r>
-        <w:t>NavHost</w:t>
-      </w:r>
-      <w:proofErr w:type="spellEnd"/>
-      <w:r>
-        <w:t xml:space="preserve"> for </w:t>
+        <w:t xml:space="preserve">Uses NavHost for </w:t>
       </w:r>
       <w:r>
         <w:t>simple navigation between Calculator and Timeline screens</w:t>
@@ -270,7 +276,7 @@
         <w:t>Use room database to store fuelling event data</w:t>
       </w:r>
       <w:r>
-        <w:t xml:space="preserve"> as well as user settings, such as car details, ensuring data persistence</w:t>
+        <w:t xml:space="preserve"> as well as user settings, ensuring data persistence</w:t>
       </w:r>
     </w:p>
     <w:p>
@@ -282,13 +288,8 @@
         </w:numPr>
       </w:pPr>
       <w:r>
-        <w:t xml:space="preserve">Custom </w:t>
-      </w:r>
-      <w:proofErr w:type="spellStart"/>
-      <w:r>
-        <w:t>ContentProvider</w:t>
-      </w:r>
-      <w:proofErr w:type="spellEnd"/>
+        <w:t>Custom ContentProvider</w:t>
+      </w:r>
     </w:p>
     <w:p>
       <w:pPr>
@@ -299,7 +300,19 @@
         </w:numPr>
       </w:pPr>
       <w:r>
-        <w:t>Allow user to share the data from a fuelling event to their contacts on other apps, such as WhatsApp or Messages.</w:t>
+        <w:t>Allow</w:t>
+      </w:r>
+      <w:r>
+        <w:t xml:space="preserve"> other apps to access</w:t>
+      </w:r>
+      <w:r>
+        <w:t xml:space="preserve"> the data from a fuelling event</w:t>
+      </w:r>
+      <w:r>
+        <w:t>; currently a widget uses the ContentProvider</w:t>
+      </w:r>
+      <w:r>
+        <w:t>, where clicking the widget opens the app and takes you to the timeline page.</w:t>
       </w:r>
     </w:p>
     <w:p>
@@ -322,7 +335,7 @@
         </w:numPr>
       </w:pPr>
       <w:r>
-        <w:t>Implement Android service</w:t>
+        <w:t>Capture touch gestures</w:t>
       </w:r>
     </w:p>
     <w:p>
@@ -334,10 +347,25 @@
         </w:numPr>
       </w:pPr>
       <w:r>
-        <w:t xml:space="preserve">To </w:t>
-      </w:r>
-      <w:r>
-        <w:t>allow users to receive notifications on a periodic basis to remind them to fuel up</w:t>
+        <w:t>Allow for editing</w:t>
+      </w:r>
+      <w:r>
+        <w:t>, sharing, or deleting</w:t>
+      </w:r>
+      <w:r>
+        <w:t xml:space="preserve"> a fuelling event by </w:t>
+      </w:r>
+      <w:r>
+        <w:t>holding a fuelling event card;</w:t>
+      </w:r>
+      <w:r>
+        <w:t xml:space="preserve"> deleting by</w:t>
+      </w:r>
+      <w:r>
+        <w:t xml:space="preserve"> pressing delete then</w:t>
+      </w:r>
+      <w:r>
+        <w:t xml:space="preserve"> confirming</w:t>
       </w:r>
     </w:p>
     <w:p>
@@ -349,7 +377,7 @@
         </w:numPr>
       </w:pPr>
       <w:r>
-        <w:t>Capture touch gestures</w:t>
+        <w:t>Android Sharesheet</w:t>
       </w:r>
     </w:p>
     <w:p>
@@ -361,31 +389,7 @@
         </w:numPr>
       </w:pPr>
       <w:r>
-        <w:t>Allow for editing a fuelling event by swiping right, deleting by swiping left then confirming</w:t>
-      </w:r>
-    </w:p>
-    <w:p>
-      <w:pPr>
-        <w:pStyle w:val="ListParagraph"/>
-        <w:numPr>
-          <w:ilvl w:val="0"/>
-          <w:numId w:val="2"/>
-        </w:numPr>
-      </w:pPr>
-      <w:r>
-        <w:t>Use notifications</w:t>
-      </w:r>
-    </w:p>
-    <w:p>
-      <w:pPr>
-        <w:pStyle w:val="ListParagraph"/>
-        <w:numPr>
-          <w:ilvl w:val="1"/>
-          <w:numId w:val="2"/>
-        </w:numPr>
-      </w:pPr>
-      <w:r>
-        <w:t>Remind users when to fuel up based on their preference, such as weekly, fortnightly, or monthly</w:t>
+        <w:t>Allow users to share an event to  any other app which supports text input</w:t>
       </w:r>
     </w:p>
     <w:p>
@@ -393,6 +397,7 @@
         <w:pStyle w:val="Heading2"/>
       </w:pPr>
       <w:r>
+        <w:lastRenderedPageBreak/>
         <w:t>Screen mock-ups</w:t>
       </w:r>
     </w:p>
@@ -402,9 +407,9 @@
           <w:noProof/>
         </w:rPr>
         <w:drawing>
-          <wp:inline distT="0" distB="0" distL="0" distR="0" wp14:anchorId="3DABC63B" wp14:editId="5FFA23AC">
-            <wp:extent cx="2796540" cy="5527707"/>
-            <wp:effectExtent l="0" t="0" r="3810" b="0"/>
+          <wp:inline distT="0" distB="0" distL="0" distR="0" wp14:anchorId="3DABC63B" wp14:editId="084F18F4">
+            <wp:extent cx="1400908" cy="2769069"/>
+            <wp:effectExtent l="0" t="0" r="8890" b="0"/>
             <wp:docPr id="1985798072" name="Picture 1" descr="A screenshot of a phone&#10;&#10;Description automatically generated"/>
             <wp:cNvGraphicFramePr>
               <a:graphicFrameLocks xmlns:a="http://schemas.openxmlformats.org/drawingml/2006/main" noChangeAspect="1"/>
@@ -425,7 +430,7 @@
                   <pic:spPr>
                     <a:xfrm>
                       <a:off x="0" y="0"/>
-                      <a:ext cx="2796803" cy="5528227"/>
+                      <a:ext cx="1412655" cy="2792289"/>
                     </a:xfrm>
                     <a:prstGeom prst="rect">
                       <a:avLst/>
@@ -442,9 +447,9 @@
           <w:noProof/>
         </w:rPr>
         <w:drawing>
-          <wp:inline distT="0" distB="0" distL="0" distR="0" wp14:anchorId="20ADC831" wp14:editId="50DFB78E">
-            <wp:extent cx="2814002" cy="5523230"/>
-            <wp:effectExtent l="0" t="0" r="5715" b="1270"/>
+          <wp:inline distT="0" distB="0" distL="0" distR="0" wp14:anchorId="20ADC831" wp14:editId="5F2DEF24">
+            <wp:extent cx="1418037" cy="2783277"/>
+            <wp:effectExtent l="0" t="0" r="0" b="0"/>
             <wp:docPr id="292045040" name="Picture 1" descr="A screenshot of a phone&#10;&#10;Description automatically generated"/>
             <wp:cNvGraphicFramePr>
               <a:graphicFrameLocks xmlns:a="http://schemas.openxmlformats.org/drawingml/2006/main" noChangeAspect="1"/>
@@ -465,7 +470,7 @@
                   <pic:spPr>
                     <a:xfrm>
                       <a:off x="0" y="0"/>
-                      <a:ext cx="2831409" cy="5557396"/>
+                      <a:ext cx="1443060" cy="2832392"/>
                     </a:xfrm>
                     <a:prstGeom prst="rect">
                       <a:avLst/>
@@ -476,6 +481,103 @@
             </a:graphic>
           </wp:inline>
         </w:drawing>
+      </w:r>
+      <w:r>
+        <w:drawing>
+          <wp:inline distT="0" distB="0" distL="0" distR="0" wp14:anchorId="1CB798C6" wp14:editId="458C5EDD">
+            <wp:extent cx="1400907" cy="2825098"/>
+            <wp:effectExtent l="0" t="0" r="8890" b="0"/>
+            <wp:docPr id="839934965" name="Picture 1" descr="A screenshot of a phone&#10;&#10;Description automatically generated"/>
+            <wp:cNvGraphicFramePr>
+              <a:graphicFrameLocks xmlns:a="http://schemas.openxmlformats.org/drawingml/2006/main" noChangeAspect="1"/>
+            </wp:cNvGraphicFramePr>
+            <a:graphic xmlns:a="http://schemas.openxmlformats.org/drawingml/2006/main">
+              <a:graphicData uri="http://schemas.openxmlformats.org/drawingml/2006/picture">
+                <pic:pic xmlns:pic="http://schemas.openxmlformats.org/drawingml/2006/picture">
+                  <pic:nvPicPr>
+                    <pic:cNvPr id="839934965" name="Picture 1" descr="A screenshot of a phone&#10;&#10;Description automatically generated"/>
+                    <pic:cNvPicPr/>
+                  </pic:nvPicPr>
+                  <pic:blipFill>
+                    <a:blip r:embed="rId7"/>
+                    <a:stretch>
+                      <a:fillRect/>
+                    </a:stretch>
+                  </pic:blipFill>
+                  <pic:spPr>
+                    <a:xfrm>
+                      <a:off x="0" y="0"/>
+                      <a:ext cx="1420215" cy="2864035"/>
+                    </a:xfrm>
+                    <a:prstGeom prst="rect">
+                      <a:avLst/>
+                    </a:prstGeom>
+                  </pic:spPr>
+                </pic:pic>
+              </a:graphicData>
+            </a:graphic>
+          </wp:inline>
+        </w:drawing>
+      </w:r>
+      <w:r>
+        <w:drawing>
+          <wp:inline distT="0" distB="0" distL="0" distR="0" wp14:anchorId="046994C8" wp14:editId="3021D453">
+            <wp:extent cx="1395046" cy="2863718"/>
+            <wp:effectExtent l="0" t="0" r="0" b="0"/>
+            <wp:docPr id="426354271" name="Picture 1" descr="A screenshot of a phone&#10;&#10;Description automatically generated"/>
+            <wp:cNvGraphicFramePr>
+              <a:graphicFrameLocks xmlns:a="http://schemas.openxmlformats.org/drawingml/2006/main" noChangeAspect="1"/>
+            </wp:cNvGraphicFramePr>
+            <a:graphic xmlns:a="http://schemas.openxmlformats.org/drawingml/2006/main">
+              <a:graphicData uri="http://schemas.openxmlformats.org/drawingml/2006/picture">
+                <pic:pic xmlns:pic="http://schemas.openxmlformats.org/drawingml/2006/picture">
+                  <pic:nvPicPr>
+                    <pic:cNvPr id="426354271" name="Picture 1" descr="A screenshot of a phone&#10;&#10;Description automatically generated"/>
+                    <pic:cNvPicPr/>
+                  </pic:nvPicPr>
+                  <pic:blipFill>
+                    <a:blip r:embed="rId8"/>
+                    <a:stretch>
+                      <a:fillRect/>
+                    </a:stretch>
+                  </pic:blipFill>
+                  <pic:spPr>
+                    <a:xfrm>
+                      <a:off x="0" y="0"/>
+                      <a:ext cx="1416689" cy="2908146"/>
+                    </a:xfrm>
+                    <a:prstGeom prst="rect">
+                      <a:avLst/>
+                    </a:prstGeom>
+                  </pic:spPr>
+                </pic:pic>
+              </a:graphicData>
+            </a:graphic>
+          </wp:inline>
+        </w:drawing>
+      </w:r>
+    </w:p>
+    <w:p>
+      <w:r>
+        <w:t>Calculator screen, accessible from navbar</w:t>
+      </w:r>
+    </w:p>
+    <w:p>
+      <w:r>
+        <w:t>Timeline screen, accessible from navbar</w:t>
+      </w:r>
+    </w:p>
+    <w:p>
+      <w:r>
+        <w:t>Add event screen, accessible by clicking plus icon on timeline screen</w:t>
+      </w:r>
+    </w:p>
+    <w:p>
+      <w:r>
+        <w:t>Edit event screen, accessible by</w:t>
+      </w:r>
+      <w:r>
+        <w:t xml:space="preserve"> tapping and holding on a fuel event, then clicking edit</w:t>
       </w:r>
     </w:p>
     <w:sectPr>

</xml_diff>